<commit_message>
some new changes to the documentation
</commit_message>
<xml_diff>
--- a/PDI2.docx
+++ b/PDI2.docx
@@ -414,12 +414,6 @@
       </w:r>
       <w:r>
         <w:t xml:space="preserve"> and his colleagues in 2014.</w:t>
-      </w:r>
-      <w:r>
-        <w:t>abc</w:t>
-      </w:r>
-      <w:r>
-        <w:t>dwdw</w:t>
       </w:r>
     </w:p>
     <w:p>
@@ -9890,6 +9884,15 @@
 </file>
 
 <file path=customXml/item1.xml><?xml version="1.0" encoding="utf-8"?>
+<?mso-contentType ?>
+<FormTemplates xmlns="http://schemas.microsoft.com/sharepoint/v3/contenttype/forms">
+  <Display>DocumentLibraryForm</Display>
+  <Edit>DocumentLibraryForm</Edit>
+  <New>DocumentLibraryForm</New>
+</FormTemplates>
+</file>
+
+<file path=customXml/item2.xml><?xml version="1.0" encoding="utf-8"?>
 <ct:contentTypeSchema xmlns:ct="http://schemas.microsoft.com/office/2006/metadata/contentType" xmlns:ma="http://schemas.microsoft.com/office/2006/metadata/properties/metaAttributes" ct:_="" ma:_="" ma:contentTypeName="Dokument" ma:contentTypeID="0x01010056B3276C46AEA24991974BDC15C90890" ma:contentTypeVersion="12" ma:contentTypeDescription="Utwórz nowy dokument." ma:contentTypeScope="" ma:versionID="a491c602b97bc29893a8615211e6835b">
   <xsd:schema xmlns:xsd="http://www.w3.org/2001/XMLSchema" xmlns:xs="http://www.w3.org/2001/XMLSchema" xmlns:p="http://schemas.microsoft.com/office/2006/metadata/properties" xmlns:ns3="ab3f57a4-4e69-40a4-af9d-047f48713638" xmlns:ns4="7f9ecd4f-43b2-4215-b852-0d8ce3152a0b" targetNamespace="http://schemas.microsoft.com/office/2006/metadata/properties" ma:root="true" ma:fieldsID="1dada9d765e509218349d329675e9481" ns3:_="" ns4:_="">
     <xsd:import namespace="ab3f57a4-4e69-40a4-af9d-047f48713638"/>
@@ -10106,15 +10109,6 @@
 </ct:contentTypeSchema>
 </file>
 
-<file path=customXml/item2.xml><?xml version="1.0" encoding="utf-8"?>
-<?mso-contentType ?>
-<FormTemplates xmlns="http://schemas.microsoft.com/sharepoint/v3/contenttype/forms">
-  <Display>DocumentLibraryForm</Display>
-  <Edit>DocumentLibraryForm</Edit>
-  <New>DocumentLibraryForm</New>
-</FormTemplates>
-</file>
-
 <file path=customXml/item3.xml><?xml version="1.0" encoding="utf-8"?>
 <p:properties xmlns:p="http://schemas.microsoft.com/office/2006/metadata/properties" xmlns:xsi="http://www.w3.org/2001/XMLSchema-instance" xmlns:pc="http://schemas.microsoft.com/office/infopath/2007/PartnerControls">
   <documentManagement/>
@@ -10122,6 +10116,14 @@
 </file>
 
 <file path=customXml/itemProps1.xml><?xml version="1.0" encoding="utf-8"?>
+<ds:datastoreItem xmlns:ds="http://schemas.openxmlformats.org/officeDocument/2006/customXml" ds:itemID="{054CA967-273A-417D-AB87-07959E35E7B4}">
+  <ds:schemaRefs>
+    <ds:schemaRef ds:uri="http://schemas.microsoft.com/sharepoint/v3/contenttype/forms"/>
+  </ds:schemaRefs>
+</ds:datastoreItem>
+</file>
+
+<file path=customXml/itemProps2.xml><?xml version="1.0" encoding="utf-8"?>
 <ds:datastoreItem xmlns:ds="http://schemas.openxmlformats.org/officeDocument/2006/customXml" ds:itemID="{0F002658-A018-4068-A293-C8D550512C49}">
   <ds:schemaRefs>
     <ds:schemaRef ds:uri="http://schemas.microsoft.com/office/2006/metadata/contentType"/>
@@ -10140,14 +10142,6 @@
 </ds:datastoreItem>
 </file>
 
-<file path=customXml/itemProps2.xml><?xml version="1.0" encoding="utf-8"?>
-<ds:datastoreItem xmlns:ds="http://schemas.openxmlformats.org/officeDocument/2006/customXml" ds:itemID="{054CA967-273A-417D-AB87-07959E35E7B4}">
-  <ds:schemaRefs>
-    <ds:schemaRef ds:uri="http://schemas.microsoft.com/sharepoint/v3/contenttype/forms"/>
-  </ds:schemaRefs>
-</ds:datastoreItem>
-</file>
-
 <file path=customXml/itemProps3.xml><?xml version="1.0" encoding="utf-8"?>
 <ds:datastoreItem xmlns:ds="http://schemas.openxmlformats.org/officeDocument/2006/customXml" ds:itemID="{E4BB44F0-DC32-4A2F-956E-7EE19D86822B}">
   <ds:schemaRefs>

</xml_diff>